<commit_message>
Neue Methoden und Aufgaben
</commit_message>
<xml_diff>
--- a/Lambda.docx
+++ b/Lambda.docx
@@ -2653,6 +2653,9 @@
       <w:r>
         <w:t>mmer</w:t>
       </w:r>
+      <w:r>
+        <w:t>, mit einem Abbruch-Bedingung</w:t>
+      </w:r>
     </w:p>
     <w:p>
       <w:r>
@@ -3456,6 +3459,14 @@
           <w:lang w:val="en-US"/>
         </w:rPr>
       </w:pPr>
+    </w:p>
+    <w:p>
+      <w:pPr>
+        <w:pStyle w:val="Code"/>
+        <w:rPr>
+          <w:lang w:val="en-US"/>
+        </w:rPr>
+      </w:pPr>
       <w:r>
         <w:rPr>
           <w:lang w:val="en-US"/>
@@ -3504,14 +3515,6 @@
         </w:rPr>
         <w:t xml:space="preserve"> --------   ~~~~~~~~~~~~~~~~~~~~~~~~~~~~~~~~~~~~~~~~~~               CBN, NRF</w:t>
       </w:r>
-    </w:p>
-    <w:p>
-      <w:pPr>
-        <w:pStyle w:val="Code"/>
-        <w:rPr>
-          <w:lang w:val="en-US"/>
-        </w:rPr>
-      </w:pPr>
     </w:p>
     <w:p>
       <w:pPr>
@@ -3625,6 +3628,266 @@
                     <a:xfrm>
                       <a:off x="0" y="0"/>
                       <a:ext cx="5341761" cy="1760333"/>
+                    </a:xfrm>
+                    <a:prstGeom prst="rect">
+                      <a:avLst/>
+                    </a:prstGeom>
+                    <a:noFill/>
+                    <a:ln>
+                      <a:noFill/>
+                    </a:ln>
+                  </pic:spPr>
+                </pic:pic>
+              </a:graphicData>
+            </a:graphic>
+          </wp:inline>
+        </w:drawing>
+      </w:r>
+    </w:p>
+    <w:p/>
+    <w:p>
+      <w:pPr>
+        <w:pStyle w:val="Heading2"/>
+      </w:pPr>
+      <w:r>
+        <w:t>Zähler</w:t>
+      </w:r>
+      <w:r>
+        <w:t xml:space="preserve"> (SS16 A4)</w:t>
+      </w:r>
+    </w:p>
+    <w:p>
+      <w:pPr>
+        <w:pStyle w:val="Heading3"/>
+      </w:pPr>
+      <w:r>
+        <w:t>Gegeben</w:t>
+      </w:r>
+    </w:p>
+    <w:p>
+      <w:r>
+        <w:rPr>
+          <w:noProof/>
+        </w:rPr>
+        <w:drawing>
+          <wp:inline distT="0" distB="0" distL="0" distR="0" wp14:anchorId="00549340" wp14:editId="5C0CF933">
+            <wp:extent cx="4674412" cy="1591651"/>
+            <wp:effectExtent l="0" t="0" r="0" b="8890"/>
+            <wp:docPr id="32" name="Picture 32"/>
+            <wp:cNvGraphicFramePr>
+              <a:graphicFrameLocks xmlns:a="http://schemas.openxmlformats.org/drawingml/2006/main" noChangeAspect="1"/>
+            </wp:cNvGraphicFramePr>
+            <a:graphic xmlns:a="http://schemas.openxmlformats.org/drawingml/2006/main">
+              <a:graphicData uri="http://schemas.openxmlformats.org/drawingml/2006/picture">
+                <pic:pic xmlns:pic="http://schemas.openxmlformats.org/drawingml/2006/picture">
+                  <pic:nvPicPr>
+                    <pic:cNvPr id="0" name="Picture 22"/>
+                    <pic:cNvPicPr>
+                      <a:picLocks noChangeAspect="1" noChangeArrowheads="1"/>
+                    </pic:cNvPicPr>
+                  </pic:nvPicPr>
+                  <pic:blipFill>
+                    <a:blip r:embed="rId30">
+                      <a:extLst>
+                        <a:ext uri="{28A0092B-C50C-407E-A947-70E740481C1C}">
+                          <a14:useLocalDpi xmlns:a14="http://schemas.microsoft.com/office/drawing/2010/main" val="0"/>
+                        </a:ext>
+                      </a:extLst>
+                    </a:blip>
+                    <a:srcRect/>
+                    <a:stretch>
+                      <a:fillRect/>
+                    </a:stretch>
+                  </pic:blipFill>
+                  <pic:spPr bwMode="auto">
+                    <a:xfrm>
+                      <a:off x="0" y="0"/>
+                      <a:ext cx="4711089" cy="1604140"/>
+                    </a:xfrm>
+                    <a:prstGeom prst="rect">
+                      <a:avLst/>
+                    </a:prstGeom>
+                    <a:noFill/>
+                    <a:ln>
+                      <a:noFill/>
+                    </a:ln>
+                  </pic:spPr>
+                </pic:pic>
+              </a:graphicData>
+            </a:graphic>
+          </wp:inline>
+        </w:drawing>
+      </w:r>
+    </w:p>
+    <w:p>
+      <w:pPr>
+        <w:pStyle w:val="Heading3"/>
+      </w:pPr>
+      <w:r>
+        <w:t>Reduktion z</w:t>
+      </w:r>
+      <w:r>
+        <w:t>eigen</w:t>
+      </w:r>
+    </w:p>
+    <w:p>
+      <w:r>
+        <w:rPr>
+          <w:noProof/>
+        </w:rPr>
+        <w:drawing>
+          <wp:inline distT="0" distB="0" distL="0" distR="0" wp14:anchorId="3FAEA02C" wp14:editId="5020305B">
+            <wp:extent cx="3862425" cy="1828851"/>
+            <wp:effectExtent l="0" t="0" r="5080" b="0"/>
+            <wp:docPr id="34" name="Picture 34"/>
+            <wp:cNvGraphicFramePr>
+              <a:graphicFrameLocks xmlns:a="http://schemas.openxmlformats.org/drawingml/2006/main" noChangeAspect="1"/>
+            </wp:cNvGraphicFramePr>
+            <a:graphic xmlns:a="http://schemas.openxmlformats.org/drawingml/2006/main">
+              <a:graphicData uri="http://schemas.openxmlformats.org/drawingml/2006/picture">
+                <pic:pic xmlns:pic="http://schemas.openxmlformats.org/drawingml/2006/picture">
+                  <pic:nvPicPr>
+                    <pic:cNvPr id="0" name="Picture 24"/>
+                    <pic:cNvPicPr>
+                      <a:picLocks noChangeAspect="1" noChangeArrowheads="1"/>
+                    </pic:cNvPicPr>
+                  </pic:nvPicPr>
+                  <pic:blipFill>
+                    <a:blip r:embed="rId31">
+                      <a:extLst>
+                        <a:ext uri="{28A0092B-C50C-407E-A947-70E740481C1C}">
+                          <a14:useLocalDpi xmlns:a14="http://schemas.microsoft.com/office/drawing/2010/main" val="0"/>
+                        </a:ext>
+                      </a:extLst>
+                    </a:blip>
+                    <a:srcRect/>
+                    <a:stretch>
+                      <a:fillRect/>
+                    </a:stretch>
+                  </pic:blipFill>
+                  <pic:spPr bwMode="auto">
+                    <a:xfrm>
+                      <a:off x="0" y="0"/>
+                      <a:ext cx="3890510" cy="1842149"/>
+                    </a:xfrm>
+                    <a:prstGeom prst="rect">
+                      <a:avLst/>
+                    </a:prstGeom>
+                    <a:noFill/>
+                    <a:ln>
+                      <a:noFill/>
+                    </a:ln>
+                  </pic:spPr>
+                </pic:pic>
+              </a:graphicData>
+            </a:graphic>
+          </wp:inline>
+        </w:drawing>
+      </w:r>
+    </w:p>
+    <w:p>
+      <w:pPr>
+        <w:pStyle w:val="Heading3"/>
+      </w:pPr>
+      <w:r>
+        <w:t>„new“ Term mit Y Kombinator</w:t>
+      </w:r>
+    </w:p>
+    <w:p>
+      <w:r>
+        <w:rPr>
+          <w:noProof/>
+        </w:rPr>
+        <w:drawing>
+          <wp:inline distT="0" distB="0" distL="0" distR="0" wp14:anchorId="1CFF23F2" wp14:editId="0043FDFC">
+            <wp:extent cx="4806086" cy="1227763"/>
+            <wp:effectExtent l="0" t="0" r="0" b="0"/>
+            <wp:docPr id="36" name="Picture 36"/>
+            <wp:cNvGraphicFramePr>
+              <a:graphicFrameLocks xmlns:a="http://schemas.openxmlformats.org/drawingml/2006/main" noChangeAspect="1"/>
+            </wp:cNvGraphicFramePr>
+            <a:graphic xmlns:a="http://schemas.openxmlformats.org/drawingml/2006/main">
+              <a:graphicData uri="http://schemas.openxmlformats.org/drawingml/2006/picture">
+                <pic:pic xmlns:pic="http://schemas.openxmlformats.org/drawingml/2006/picture">
+                  <pic:nvPicPr>
+                    <pic:cNvPr id="0" name="Picture 26"/>
+                    <pic:cNvPicPr>
+                      <a:picLocks noChangeAspect="1" noChangeArrowheads="1"/>
+                    </pic:cNvPicPr>
+                  </pic:nvPicPr>
+                  <pic:blipFill>
+                    <a:blip r:embed="rId32">
+                      <a:extLst>
+                        <a:ext uri="{28A0092B-C50C-407E-A947-70E740481C1C}">
+                          <a14:useLocalDpi xmlns:a14="http://schemas.microsoft.com/office/drawing/2010/main" val="0"/>
+                        </a:ext>
+                      </a:extLst>
+                    </a:blip>
+                    <a:srcRect/>
+                    <a:stretch>
+                      <a:fillRect/>
+                    </a:stretch>
+                  </pic:blipFill>
+                  <pic:spPr bwMode="auto">
+                    <a:xfrm>
+                      <a:off x="0" y="0"/>
+                      <a:ext cx="4835687" cy="1235325"/>
+                    </a:xfrm>
+                    <a:prstGeom prst="rect">
+                      <a:avLst/>
+                    </a:prstGeom>
+                    <a:noFill/>
+                    <a:ln>
+                      <a:noFill/>
+                    </a:ln>
+                  </pic:spPr>
+                </pic:pic>
+              </a:graphicData>
+            </a:graphic>
+          </wp:inline>
+        </w:drawing>
+      </w:r>
+    </w:p>
+    <w:p>
+      <w:r>
+        <w:rPr>
+          <w:noProof/>
+        </w:rPr>
+        <w:lastRenderedPageBreak/>
+        <w:drawing>
+          <wp:inline distT="0" distB="0" distL="0" distR="0" wp14:anchorId="25D806CA" wp14:editId="7F142694">
+            <wp:extent cx="4068904" cy="3350361"/>
+            <wp:effectExtent l="0" t="0" r="8255" b="2540"/>
+            <wp:docPr id="37" name="Picture 37"/>
+            <wp:cNvGraphicFramePr>
+              <a:graphicFrameLocks xmlns:a="http://schemas.openxmlformats.org/drawingml/2006/main" noChangeAspect="1"/>
+            </wp:cNvGraphicFramePr>
+            <a:graphic xmlns:a="http://schemas.openxmlformats.org/drawingml/2006/main">
+              <a:graphicData uri="http://schemas.openxmlformats.org/drawingml/2006/picture">
+                <pic:pic xmlns:pic="http://schemas.openxmlformats.org/drawingml/2006/picture">
+                  <pic:nvPicPr>
+                    <pic:cNvPr id="0" name="Picture 27"/>
+                    <pic:cNvPicPr>
+                      <a:picLocks noChangeAspect="1" noChangeArrowheads="1"/>
+                    </pic:cNvPicPr>
+                  </pic:nvPicPr>
+                  <pic:blipFill>
+                    <a:blip r:embed="rId33">
+                      <a:extLst>
+                        <a:ext uri="{28A0092B-C50C-407E-A947-70E740481C1C}">
+                          <a14:useLocalDpi xmlns:a14="http://schemas.microsoft.com/office/drawing/2010/main" val="0"/>
+                        </a:ext>
+                      </a:extLst>
+                    </a:blip>
+                    <a:srcRect/>
+                    <a:stretch>
+                      <a:fillRect/>
+                    </a:stretch>
+                  </pic:blipFill>
+                  <pic:spPr bwMode="auto">
+                    <a:xfrm>
+                      <a:off x="0" y="0"/>
+                      <a:ext cx="4117184" cy="3390115"/>
                     </a:xfrm>
                     <a:prstGeom prst="rect">
                       <a:avLst/>

</xml_diff>